<commit_message>
Agrego configuracion para Android
</commit_message>
<xml_diff>
--- a/Preparar entorno para desarrollo de aplicaciones de Realidad Aumentada.docx
+++ b/Preparar entorno para desarrollo de aplicaciones de Realidad Aumentada.docx
@@ -1,6 +1,6 @@
 
 <file path=word/document.xml><?xml version="1.0" encoding="utf-8"?>
-<w:document xmlns:wpc="http://schemas.microsoft.com/office/word/2010/wordprocessingCanvas" xmlns:cx="http://schemas.microsoft.com/office/drawing/2014/chartex" xmlns:cx1="http://schemas.microsoft.com/office/drawing/2015/9/8/chartex" xmlns:mc="http://schemas.openxmlformats.org/markup-compatibility/2006" xmlns:o="urn:schemas-microsoft-com:office:office" xmlns:r="http://schemas.openxmlformats.org/officeDocument/2006/relationships" xmlns:m="http://schemas.openxmlformats.org/officeDocument/2006/math" xmlns:v="urn:schemas-microsoft-com:vml" xmlns:wp14="http://schemas.microsoft.com/office/word/2010/wordprocessingDrawing" xmlns:wp="http://schemas.openxmlformats.org/drawingml/2006/wordprocessingDrawing" xmlns:w10="urn:schemas-microsoft-com:office:word" xmlns:w="http://schemas.openxmlformats.org/wordprocessingml/2006/main" xmlns:w14="http://schemas.microsoft.com/office/word/2010/wordml" xmlns:w15="http://schemas.microsoft.com/office/word/2012/wordml" xmlns:w16se="http://schemas.microsoft.com/office/word/2015/wordml/symex" xmlns:wpg="http://schemas.microsoft.com/office/word/2010/wordprocessingGroup" xmlns:wpi="http://schemas.microsoft.com/office/word/2010/wordprocessingInk" xmlns:wne="http://schemas.microsoft.com/office/word/2006/wordml" xmlns:wps="http://schemas.microsoft.com/office/word/2010/wordprocessingShape" mc:Ignorable="w14 w15 w16se wp14">
+<w:document xmlns:wpc="http://schemas.microsoft.com/office/word/2010/wordprocessingCanvas" xmlns:cx="http://schemas.microsoft.com/office/drawing/2014/chartex" xmlns:cx1="http://schemas.microsoft.com/office/drawing/2015/9/8/chartex" xmlns:cx2="http://schemas.microsoft.com/office/drawing/2015/10/21/chartex" xmlns:cx3="http://schemas.microsoft.com/office/drawing/2016/5/9/chartex" xmlns:cx4="http://schemas.microsoft.com/office/drawing/2016/5/10/chartex" xmlns:cx5="http://schemas.microsoft.com/office/drawing/2016/5/11/chartex" xmlns:cx6="http://schemas.microsoft.com/office/drawing/2016/5/12/chartex" xmlns:cx7="http://schemas.microsoft.com/office/drawing/2016/5/13/chartex" xmlns:cx8="http://schemas.microsoft.com/office/drawing/2016/5/14/chartex" xmlns:mc="http://schemas.openxmlformats.org/markup-compatibility/2006" xmlns:aink="http://schemas.microsoft.com/office/drawing/2016/ink" xmlns:am3d="http://schemas.microsoft.com/office/drawing/2017/model3d" xmlns:o="urn:schemas-microsoft-com:office:office" xmlns:r="http://schemas.openxmlformats.org/officeDocument/2006/relationships" xmlns:m="http://schemas.openxmlformats.org/officeDocument/2006/math" xmlns:v="urn:schemas-microsoft-com:vml" xmlns:wp14="http://schemas.microsoft.com/office/word/2010/wordprocessingDrawing" xmlns:wp="http://schemas.openxmlformats.org/drawingml/2006/wordprocessingDrawing" xmlns:w10="urn:schemas-microsoft-com:office:word" xmlns:w="http://schemas.openxmlformats.org/wordprocessingml/2006/main" xmlns:w14="http://schemas.microsoft.com/office/word/2010/wordml" xmlns:w15="http://schemas.microsoft.com/office/word/2012/wordml" xmlns:w16cid="http://schemas.microsoft.com/office/word/2016/wordml/cid" xmlns:w16se="http://schemas.microsoft.com/office/word/2015/wordml/symex" xmlns:wpg="http://schemas.microsoft.com/office/word/2010/wordprocessingGroup" xmlns:wpi="http://schemas.microsoft.com/office/word/2010/wordprocessingInk" xmlns:wne="http://schemas.microsoft.com/office/word/2006/wordml" xmlns:wps="http://schemas.microsoft.com/office/word/2010/wordprocessingShape" mc:Ignorable="w14 w15 w16se w16cid wp14">
   <w:body>
     <w:p>
       <w:pPr>
@@ -46,74 +46,41 @@
           <w:b/>
           <w:lang w:val="es-ES"/>
         </w:rPr>
-        <w:t xml:space="preserve">Descargar </w:t>
-      </w:r>
-      <w:proofErr w:type="spellStart"/>
-      <w:r>
-        <w:rPr>
-          <w:b/>
-          <w:lang w:val="es-ES"/>
-        </w:rPr>
-        <w:t>Unity</w:t>
-      </w:r>
-      <w:proofErr w:type="spellEnd"/>
-    </w:p>
-    <w:p>
-      <w:pPr>
-        <w:pStyle w:val="Prrafodelista"/>
-        <w:rPr>
-          <w:lang w:val="es-ES"/>
-        </w:rPr>
-      </w:pPr>
-      <w:r>
-        <w:rPr>
-          <w:lang w:val="es-ES"/>
-        </w:rPr>
-        <w:t xml:space="preserve">La versión </w:t>
-      </w:r>
-      <w:proofErr w:type="spellStart"/>
-      <w:r>
-        <w:rPr>
-          <w:lang w:val="es-ES"/>
-        </w:rPr>
-        <w:t>Unity</w:t>
-      </w:r>
-      <w:proofErr w:type="spellEnd"/>
-      <w:r>
-        <w:rPr>
-          <w:lang w:val="es-ES"/>
-        </w:rPr>
-        <w:t xml:space="preserve"> Personal es gratuita. Solo es necesario registrar una cuenta.</w:t>
-      </w:r>
-    </w:p>
-    <w:p>
-      <w:pPr>
-        <w:pStyle w:val="Prrafodelista"/>
+        <w:t>Descargar Unity</w:t>
+      </w:r>
+    </w:p>
+    <w:p>
+      <w:pPr>
+        <w:pStyle w:val="Prrafodelista"/>
+        <w:rPr>
+          <w:lang w:val="es-ES"/>
+        </w:rPr>
+      </w:pPr>
+      <w:r>
+        <w:rPr>
+          <w:lang w:val="es-ES"/>
+        </w:rPr>
+        <w:t>La versión Unity Personal es gratuita. Solo es necesario registrar una cuenta.</w:t>
+      </w:r>
+    </w:p>
+    <w:p>
+      <w:pPr>
+        <w:pStyle w:val="Prrafodelista"/>
+        <w:numPr>
+          <w:ilvl w:val="0"/>
+          <w:numId w:val="5"/>
+        </w:numPr>
         <w:rPr>
           <w:rStyle w:val="Hipervnculo"/>
         </w:rPr>
       </w:pPr>
+      <w:proofErr w:type="gramStart"/>
       <w:r>
         <w:t>Link</w:t>
       </w:r>
-      <w:r>
-        <w:t xml:space="preserve"> para </w:t>
-      </w:r>
-      <w:proofErr w:type="spellStart"/>
-      <w:r>
-        <w:t>Unity</w:t>
-      </w:r>
-      <w:proofErr w:type="spellEnd"/>
-      <w:r>
-        <w:t xml:space="preserve"> </w:t>
-      </w:r>
-      <w:proofErr w:type="spellStart"/>
-      <w:r>
-        <w:t>Hub</w:t>
-      </w:r>
-      <w:proofErr w:type="spellEnd"/>
-      <w:r>
-        <w:t xml:space="preserve"> (se puede instalar todo desde </w:t>
+      <w:proofErr w:type="gramEnd"/>
+      <w:r>
+        <w:t xml:space="preserve"> para Unity Hub (se puede instalar todo desde </w:t>
       </w:r>
       <w:proofErr w:type="spellStart"/>
       <w:r>
@@ -144,49 +111,240 @@
     <w:p>
       <w:pPr>
         <w:pStyle w:val="Prrafodelista"/>
-        <w:rPr>
-          <w:rStyle w:val="Hipervnculo"/>
-        </w:rPr>
-      </w:pPr>
-      <w:r>
-        <w:t xml:space="preserve">Link para descargar </w:t>
-      </w:r>
-      <w:proofErr w:type="spellStart"/>
-      <w:r>
-        <w:t>Unity</w:t>
-      </w:r>
-      <w:proofErr w:type="spellEnd"/>
-      <w:r>
-        <w:t xml:space="preserve"> directamente: </w:t>
+        <w:numPr>
+          <w:ilvl w:val="0"/>
+          <w:numId w:val="5"/>
+        </w:numPr>
+      </w:pPr>
+      <w:r>
+        <w:t xml:space="preserve">Link para descargar Unity directamente: </w:t>
       </w:r>
       <w:hyperlink r:id="rId6" w:history="1">
         <w:r>
           <w:rPr>
             <w:rStyle w:val="Hipervnculo"/>
           </w:rPr>
-          <w:t>https://store.unity.com/do</w:t>
-        </w:r>
-        <w:r>
-          <w:rPr>
-            <w:rStyle w:val="Hipervnculo"/>
-          </w:rPr>
-          <w:t>w</w:t>
-        </w:r>
-        <w:r>
-          <w:rPr>
-            <w:rStyle w:val="Hipervnculo"/>
-          </w:rPr>
-          <w:t>nload-nuo</w:t>
+          <w:t>https://unity3d.com/es/get-unity/download/archive?_ga=2.205227027.204318949.1559493156-1151481956.1555029275</w:t>
         </w:r>
       </w:hyperlink>
     </w:p>
     <w:p>
       <w:pPr>
-        <w:pStyle w:val="Prrafodelista"/>
+        <w:ind w:left="1080"/>
+      </w:pPr>
+      <w:r>
+        <w:t>Me ubique en la versión que quería (Unity 2018.4.1) -&gt; Descargar (</w:t>
+      </w:r>
+      <w:proofErr w:type="spellStart"/>
+      <w:r>
+        <w:t>Win</w:t>
+      </w:r>
+      <w:proofErr w:type="spellEnd"/>
+      <w:r>
+        <w:t>) -&gt; Editor Unity de 64 bits</w:t>
+      </w:r>
+    </w:p>
+    <w:p>
+      <w:pPr>
+        <w:ind w:left="1080"/>
         <w:rPr>
           <w:rStyle w:val="Hipervnculo"/>
         </w:rPr>
       </w:pPr>
+      <w:r>
+        <w:rPr>
+          <w:noProof/>
+          <w:lang w:eastAsia="es-AR"/>
+        </w:rPr>
+        <mc:AlternateContent>
+          <mc:Choice Requires="wps">
+            <w:drawing>
+              <wp:anchor distT="0" distB="0" distL="114300" distR="114300" simplePos="0" relativeHeight="251666432" behindDoc="0" locked="0" layoutInCell="1" allowOverlap="1" wp14:anchorId="1F85B56E" wp14:editId="678DFE25">
+                <wp:simplePos x="0" y="0"/>
+                <wp:positionH relativeFrom="column">
+                  <wp:posOffset>2948940</wp:posOffset>
+                </wp:positionH>
+                <wp:positionV relativeFrom="paragraph">
+                  <wp:posOffset>1068705</wp:posOffset>
+                </wp:positionV>
+                <wp:extent cx="495300" cy="266700"/>
+                <wp:effectExtent l="19050" t="38100" r="38100" b="19050"/>
+                <wp:wrapNone/>
+                <wp:docPr id="8" name="Conector recto de flecha 8"/>
+                <wp:cNvGraphicFramePr/>
+                <a:graphic xmlns:a="http://schemas.openxmlformats.org/drawingml/2006/main">
+                  <a:graphicData uri="http://schemas.microsoft.com/office/word/2010/wordprocessingShape">
+                    <wps:wsp>
+                      <wps:cNvCnPr/>
+                      <wps:spPr>
+                        <a:xfrm flipV="1">
+                          <a:off x="0" y="0"/>
+                          <a:ext cx="495300" cy="266700"/>
+                        </a:xfrm>
+                        <a:prstGeom prst="straightConnector1">
+                          <a:avLst/>
+                        </a:prstGeom>
+                        <a:ln w="38100">
+                          <a:solidFill>
+                            <a:srgbClr val="FF0000"/>
+                          </a:solidFill>
+                          <a:tailEnd type="triangle"/>
+                        </a:ln>
+                      </wps:spPr>
+                      <wps:style>
+                        <a:lnRef idx="1">
+                          <a:schemeClr val="accent1"/>
+                        </a:lnRef>
+                        <a:fillRef idx="0">
+                          <a:schemeClr val="accent1"/>
+                        </a:fillRef>
+                        <a:effectRef idx="0">
+                          <a:schemeClr val="accent1"/>
+                        </a:effectRef>
+                        <a:fontRef idx="minor">
+                          <a:schemeClr val="tx1"/>
+                        </a:fontRef>
+                      </wps:style>
+                      <wps:bodyPr/>
+                    </wps:wsp>
+                  </a:graphicData>
+                </a:graphic>
+                <wp14:sizeRelH relativeFrom="margin">
+                  <wp14:pctWidth>0</wp14:pctWidth>
+                </wp14:sizeRelH>
+                <wp14:sizeRelV relativeFrom="margin">
+                  <wp14:pctHeight>0</wp14:pctHeight>
+                </wp14:sizeRelV>
+              </wp:anchor>
+            </w:drawing>
+          </mc:Choice>
+          <mc:Fallback>
+            <w:pict>
+              <v:shapetype w14:anchorId="40173220" id="_x0000_t32" coordsize="21600,21600" o:spt="32" o:oned="t" path="m,l21600,21600e" filled="f">
+                <v:path arrowok="t" fillok="f" o:connecttype="none"/>
+                <o:lock v:ext="edit" shapetype="t"/>
+              </v:shapetype>
+              <v:shape id="Conector recto de flecha 8" o:spid="_x0000_s1026" type="#_x0000_t32" style="position:absolute;margin-left:232.2pt;margin-top:84.15pt;width:39pt;height:21pt;flip:y;z-index:251666432;visibility:visible;mso-wrap-style:square;mso-width-percent:0;mso-height-percent:0;mso-wrap-distance-left:9pt;mso-wrap-distance-top:0;mso-wrap-distance-right:9pt;mso-wrap-distance-bottom:0;mso-position-horizontal:absolute;mso-position-horizontal-relative:text;mso-position-vertical:absolute;mso-position-vertical-relative:text;mso-width-percent:0;mso-height-percent:0;mso-width-relative:margin;mso-height-relative:margin" o:gfxdata="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" strokecolor="red" strokeweight="3pt">
+                <v:stroke endarrow="block" joinstyle="miter"/>
+              </v:shape>
+            </w:pict>
+          </mc:Fallback>
+        </mc:AlternateContent>
+      </w:r>
+      <w:r>
+        <w:rPr>
+          <w:noProof/>
+        </w:rPr>
+        <mc:AlternateContent>
+          <mc:Choice Requires="wps">
+            <w:drawing>
+              <wp:anchor distT="0" distB="0" distL="114300" distR="114300" simplePos="0" relativeHeight="251664384" behindDoc="0" locked="0" layoutInCell="1" allowOverlap="1">
+                <wp:simplePos x="0" y="0"/>
+                <wp:positionH relativeFrom="column">
+                  <wp:posOffset>1386840</wp:posOffset>
+                </wp:positionH>
+                <wp:positionV relativeFrom="paragraph">
+                  <wp:posOffset>116205</wp:posOffset>
+                </wp:positionV>
+                <wp:extent cx="523875" cy="295275"/>
+                <wp:effectExtent l="19050" t="19050" r="28575" b="28575"/>
+                <wp:wrapNone/>
+                <wp:docPr id="7" name="Elipse 7"/>
+                <wp:cNvGraphicFramePr/>
+                <a:graphic xmlns:a="http://schemas.openxmlformats.org/drawingml/2006/main">
+                  <a:graphicData uri="http://schemas.microsoft.com/office/word/2010/wordprocessingShape">
+                    <wps:wsp>
+                      <wps:cNvSpPr/>
+                      <wps:spPr>
+                        <a:xfrm>
+                          <a:off x="0" y="0"/>
+                          <a:ext cx="523875" cy="295275"/>
+                        </a:xfrm>
+                        <a:prstGeom prst="ellipse">
+                          <a:avLst/>
+                        </a:prstGeom>
+                        <a:noFill/>
+                        <a:ln w="38100">
+                          <a:solidFill>
+                            <a:srgbClr val="FF0000"/>
+                          </a:solidFill>
+                        </a:ln>
+                      </wps:spPr>
+                      <wps:style>
+                        <a:lnRef idx="2">
+                          <a:schemeClr val="accent6"/>
+                        </a:lnRef>
+                        <a:fillRef idx="1">
+                          <a:schemeClr val="lt1"/>
+                        </a:fillRef>
+                        <a:effectRef idx="0">
+                          <a:schemeClr val="accent6"/>
+                        </a:effectRef>
+                        <a:fontRef idx="minor">
+                          <a:schemeClr val="dk1"/>
+                        </a:fontRef>
+                      </wps:style>
+                      <wps:bodyPr rot="0" spcFirstLastPara="0" vertOverflow="overflow" horzOverflow="overflow" vert="horz" wrap="square" lIns="91440" tIns="45720" rIns="91440" bIns="45720" numCol="1" spcCol="0" rtlCol="0" fromWordArt="0" anchor="ctr" anchorCtr="0" forceAA="0" compatLnSpc="1">
+                        <a:prstTxWarp prst="textNoShape">
+                          <a:avLst/>
+                        </a:prstTxWarp>
+                        <a:noAutofit/>
+                      </wps:bodyPr>
+                    </wps:wsp>
+                  </a:graphicData>
+                </a:graphic>
+              </wp:anchor>
+            </w:drawing>
+          </mc:Choice>
+          <mc:Fallback>
+            <w:pict>
+              <v:oval w14:anchorId="2336FE82" id="Elipse 7" o:spid="_x0000_s1026" style="position:absolute;margin-left:109.2pt;margin-top:9.15pt;width:41.25pt;height:23.25pt;z-index:251664384;visibility:visible;mso-wrap-style:square;mso-wrap-distance-left:9pt;mso-wrap-distance-top:0;mso-wrap-distance-right:9pt;mso-wrap-distance-bottom:0;mso-position-horizontal:absolute;mso-position-horizontal-relative:text;mso-position-vertical:absolute;mso-position-vertical-relative:text;v-text-anchor:middle" o:gfxdata="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" filled="f" strokecolor="red" strokeweight="3pt">
+                <v:stroke joinstyle="miter"/>
+              </v:oval>
+            </w:pict>
+          </mc:Fallback>
+        </mc:AlternateContent>
+      </w:r>
+      <w:r>
+        <w:rPr>
+          <w:noProof/>
+        </w:rPr>
+        <w:drawing>
+          <wp:inline distT="0" distB="0" distL="0" distR="0" wp14:anchorId="160A157C" wp14:editId="29ED6557">
+            <wp:extent cx="5400040" cy="2265045"/>
+            <wp:effectExtent l="0" t="0" r="0" b="1905"/>
+            <wp:docPr id="6" name="Imagen 6"/>
+            <wp:cNvGraphicFramePr>
+              <a:graphicFrameLocks xmlns:a="http://schemas.openxmlformats.org/drawingml/2006/main" noChangeAspect="1"/>
+            </wp:cNvGraphicFramePr>
+            <a:graphic xmlns:a="http://schemas.openxmlformats.org/drawingml/2006/main">
+              <a:graphicData uri="http://schemas.openxmlformats.org/drawingml/2006/picture">
+                <pic:pic xmlns:pic="http://schemas.openxmlformats.org/drawingml/2006/picture">
+                  <pic:nvPicPr>
+                    <pic:cNvPr id="1" name=""/>
+                    <pic:cNvPicPr/>
+                  </pic:nvPicPr>
+                  <pic:blipFill>
+                    <a:blip r:embed="rId7"/>
+                    <a:stretch>
+                      <a:fillRect/>
+                    </a:stretch>
+                  </pic:blipFill>
+                  <pic:spPr>
+                    <a:xfrm>
+                      <a:off x="0" y="0"/>
+                      <a:ext cx="5400040" cy="2265045"/>
+                    </a:xfrm>
+                    <a:prstGeom prst="rect">
+                      <a:avLst/>
+                    </a:prstGeom>
+                  </pic:spPr>
+                </pic:pic>
+              </a:graphicData>
+            </a:graphic>
+          </wp:inline>
+        </w:drawing>
+      </w:r>
     </w:p>
     <w:p>
       <w:pPr>
@@ -196,11 +354,38 @@
           <w:lang w:val="es-ES"/>
         </w:rPr>
       </w:pPr>
-      <w:r>
+    </w:p>
+    <w:p>
+      <w:pPr>
+        <w:pStyle w:val="Prrafodelista"/>
         <w:rPr>
           <w:u w:val="single"/>
           <w:lang w:val="es-ES"/>
         </w:rPr>
+      </w:pPr>
+    </w:p>
+    <w:p>
+      <w:pPr>
+        <w:pStyle w:val="Prrafodelista"/>
+        <w:rPr>
+          <w:u w:val="single"/>
+          <w:lang w:val="es-ES"/>
+        </w:rPr>
+      </w:pPr>
+    </w:p>
+    <w:p>
+      <w:pPr>
+        <w:pStyle w:val="Prrafodelista"/>
+        <w:rPr>
+          <w:u w:val="single"/>
+          <w:lang w:val="es-ES"/>
+        </w:rPr>
+      </w:pPr>
+      <w:r>
+        <w:rPr>
+          <w:u w:val="single"/>
+          <w:lang w:val="es-ES"/>
+        </w:rPr>
         <w:t xml:space="preserve">En caso de que no permita </w:t>
       </w:r>
       <w:proofErr w:type="spellStart"/>
@@ -217,39 +402,30 @@
           <w:u w:val="single"/>
           <w:lang w:val="es-ES"/>
         </w:rPr>
-        <w:t xml:space="preserve"> en </w:t>
-      </w:r>
-      <w:proofErr w:type="spellStart"/>
+        <w:t xml:space="preserve"> en Unity </w:t>
+      </w:r>
+      <w:proofErr w:type="gramStart"/>
       <w:r>
         <w:rPr>
           <w:u w:val="single"/>
           <w:lang w:val="es-ES"/>
         </w:rPr>
-        <w:t>Unity</w:t>
-      </w:r>
-      <w:proofErr w:type="spellEnd"/>
+        <w:t>Hub</w:t>
+      </w:r>
+      <w:proofErr w:type="gramEnd"/>
       <w:r>
         <w:rPr>
           <w:u w:val="single"/>
           <w:lang w:val="es-ES"/>
         </w:rPr>
-        <w:t xml:space="preserve"> </w:t>
-      </w:r>
-      <w:proofErr w:type="spellStart"/>
+        <w:t xml:space="preserve"> y pida licencia</w:t>
+      </w:r>
       <w:r>
         <w:rPr>
           <w:u w:val="single"/>
           <w:lang w:val="es-ES"/>
         </w:rPr>
-        <w:t>Hub</w:t>
-      </w:r>
-      <w:proofErr w:type="spellEnd"/>
-      <w:r>
-        <w:rPr>
-          <w:u w:val="single"/>
-          <w:lang w:val="es-ES"/>
-        </w:rPr>
-        <w:t xml:space="preserve"> y pida licencia</w:t>
+        <w:t>:</w:t>
       </w:r>
     </w:p>
     <w:p>
@@ -288,8 +464,6 @@
           <w:lang w:val="es-ES"/>
         </w:rPr>
       </w:pPr>
-      <w:bookmarkStart w:id="0" w:name="_GoBack"/>
-      <w:bookmarkEnd w:id="0"/>
     </w:p>
     <w:p>
       <w:pPr>
@@ -400,7 +574,7 @@
                     <pic:cNvPicPr/>
                   </pic:nvPicPr>
                   <pic:blipFill>
-                    <a:blip r:embed="rId7"/>
+                    <a:blip r:embed="rId8"/>
                     <a:stretch>
                       <a:fillRect/>
                     </a:stretch>
@@ -667,7 +841,7 @@
                     <pic:cNvPicPr/>
                   </pic:nvPicPr>
                   <pic:blipFill>
-                    <a:blip r:embed="rId8"/>
+                    <a:blip r:embed="rId9"/>
                     <a:stretch>
                       <a:fillRect/>
                     </a:stretch>
@@ -712,22 +886,35 @@
         <w:rPr>
           <w:lang w:val="es-ES"/>
         </w:rPr>
-        <w:t xml:space="preserve">Hacer el pedido de licencia y seguir los pasos que se indican en </w:t>
-      </w:r>
-      <w:proofErr w:type="spellStart"/>
-      <w:r>
-        <w:rPr>
-          <w:lang w:val="es-ES"/>
-        </w:rPr>
-        <w:t>Unity</w:t>
-      </w:r>
-      <w:proofErr w:type="spellEnd"/>
-      <w:r>
-        <w:rPr>
-          <w:lang w:val="es-ES"/>
-        </w:rPr>
-        <w:t>.</w:t>
-      </w:r>
+        <w:t>Hacer el pedido de licencia y seguir los pasos que se indican en Unity.</w:t>
+      </w:r>
+    </w:p>
+    <w:p>
+      <w:pPr>
+        <w:pStyle w:val="Prrafodelista"/>
+        <w:ind w:left="1080"/>
+        <w:rPr>
+          <w:lang w:val="es-ES"/>
+        </w:rPr>
+      </w:pPr>
+      <w:hyperlink r:id="rId10" w:history="1">
+        <w:proofErr w:type="gramStart"/>
+        <w:r>
+          <w:rPr>
+            <w:rStyle w:val="Hipervnculo"/>
+            <w:lang w:val="es-ES"/>
+          </w:rPr>
+          <w:t>Link</w:t>
+        </w:r>
+        <w:proofErr w:type="gramEnd"/>
+        <w:r>
+          <w:rPr>
+            <w:rStyle w:val="Hipervnculo"/>
+            <w:lang w:val="es-ES"/>
+          </w:rPr>
+          <w:t xml:space="preserve"> con los pasos a seguir en caso de que haya algún problema</w:t>
+        </w:r>
+      </w:hyperlink>
     </w:p>
     <w:p>
       <w:pPr>
@@ -768,97 +955,83 @@
         <w:rPr>
           <w:lang w:val="es-ES"/>
         </w:rPr>
-        <w:t xml:space="preserve">Se puede descargar solo el SDK, pero leí que hay algunos errores con </w:t>
+        <w:t>Se puede descargar solo el SDK, pero leí que hay algunos errores con Unity. Para evitarlo, hay que descargar Android Studio.</w:t>
+      </w:r>
+    </w:p>
+    <w:p>
+      <w:pPr>
+        <w:pStyle w:val="Prrafodelista"/>
+        <w:rPr>
+          <w:lang w:val="es-ES"/>
+        </w:rPr>
+      </w:pPr>
+      <w:r>
+        <w:rPr>
+          <w:lang w:val="es-ES"/>
+        </w:rPr>
+        <w:t>Es importante recordar la ruta donde se instala el SDK.</w:t>
+      </w:r>
+      <w:r>
+        <w:rPr>
+          <w:lang w:val="es-ES"/>
+        </w:rPr>
+        <w:t xml:space="preserve"> </w:t>
+      </w:r>
+    </w:p>
+    <w:p>
+      <w:pPr>
+        <w:pStyle w:val="Prrafodelista"/>
+        <w:rPr>
+          <w:lang w:val="en-US"/>
+        </w:rPr>
+      </w:pPr>
+      <w:r>
+        <w:rPr>
+          <w:lang w:val="en-US"/>
+        </w:rPr>
+        <w:t>C:\Users\UTN CIIE\</w:t>
       </w:r>
       <w:proofErr w:type="spellStart"/>
       <w:r>
         <w:rPr>
-          <w:lang w:val="es-ES"/>
-        </w:rPr>
-        <w:t>Unity</w:t>
+          <w:lang w:val="en-US"/>
+        </w:rPr>
+        <w:t>AppData</w:t>
       </w:r>
       <w:proofErr w:type="spellEnd"/>
       <w:r>
         <w:rPr>
-          <w:lang w:val="es-ES"/>
-        </w:rPr>
-        <w:t>. Para evitarlo, hay que descargar Android Studio.</w:t>
-      </w:r>
-    </w:p>
-    <w:p>
-      <w:pPr>
-        <w:pStyle w:val="Prrafodelista"/>
-        <w:rPr>
-          <w:lang w:val="es-ES"/>
-        </w:rPr>
-      </w:pPr>
-      <w:r>
-        <w:rPr>
-          <w:lang w:val="es-ES"/>
-        </w:rPr>
-        <w:lastRenderedPageBreak/>
-        <w:t>Es importante recordar la ruta donde se instala el SDK.</w:t>
-      </w:r>
-      <w:r>
-        <w:rPr>
-          <w:lang w:val="es-ES"/>
-        </w:rPr>
-        <w:t xml:space="preserve"> </w:t>
-      </w:r>
-    </w:p>
-    <w:p>
-      <w:pPr>
-        <w:pStyle w:val="Prrafodelista"/>
-        <w:rPr>
-          <w:lang w:val="es-ES"/>
-        </w:rPr>
-      </w:pPr>
-      <w:r>
-        <w:rPr>
-          <w:lang w:val="es-ES"/>
-        </w:rPr>
-        <w:t>C:\Users\UTN CIIE\</w:t>
+          <w:lang w:val="en-US"/>
+        </w:rPr>
+        <w:t>\Local\Android\</w:t>
       </w:r>
       <w:proofErr w:type="spellStart"/>
       <w:r>
         <w:rPr>
-          <w:lang w:val="es-ES"/>
-        </w:rPr>
-        <w:t>AppData</w:t>
+          <w:lang w:val="en-US"/>
+        </w:rPr>
+        <w:t>Sdk</w:t>
       </w:r>
       <w:proofErr w:type="spellEnd"/>
-      <w:r>
-        <w:rPr>
-          <w:lang w:val="es-ES"/>
-        </w:rPr>
-        <w:t>\Local\Android\</w:t>
-      </w:r>
-      <w:proofErr w:type="spellStart"/>
-      <w:r>
-        <w:rPr>
-          <w:lang w:val="es-ES"/>
-        </w:rPr>
-        <w:t>Sdk</w:t>
-      </w:r>
-      <w:proofErr w:type="spellEnd"/>
-    </w:p>
-    <w:p>
-      <w:pPr>
-        <w:pStyle w:val="Prrafodelista"/>
-        <w:rPr>
-          <w:lang w:val="es-ES"/>
-        </w:rPr>
-      </w:pPr>
-      <w:r>
-        <w:rPr>
-          <w:lang w:val="es-ES"/>
+    </w:p>
+    <w:p>
+      <w:pPr>
+        <w:pStyle w:val="Prrafodelista"/>
+        <w:rPr>
+          <w:lang w:val="en-US"/>
+        </w:rPr>
+      </w:pPr>
+      <w:r>
+        <w:rPr>
+          <w:lang w:val="en-US"/>
         </w:rPr>
         <w:t xml:space="preserve">Link: </w:t>
       </w:r>
-      <w:hyperlink r:id="rId9" w:history="1">
+      <w:hyperlink r:id="rId11" w:history="1">
         <w:r>
           <w:rPr>
             <w:rStyle w:val="Hipervnculo"/>
+            <w:lang w:val="en-US"/>
           </w:rPr>
           <w:t>https://developer.android.com/studio/index.html?hl=es-419</w:t>
         </w:r>
@@ -868,7 +1041,7 @@
       <w:pPr>
         <w:pStyle w:val="Prrafodelista"/>
         <w:rPr>
-          <w:lang w:val="es-ES"/>
+          <w:lang w:val="en-US"/>
         </w:rPr>
       </w:pPr>
     </w:p>
@@ -909,66 +1082,59 @@
         </w:numPr>
         <w:rPr>
           <w:b/>
-          <w:lang w:val="es-ES"/>
-        </w:rPr>
-      </w:pPr>
+          <w:lang w:val="en-US"/>
+        </w:rPr>
+      </w:pPr>
+      <w:proofErr w:type="spellStart"/>
       <w:r>
         <w:rPr>
           <w:b/>
-          <w:lang w:val="es-ES"/>
-        </w:rPr>
-        <w:t xml:space="preserve">Descargar JDK (Java </w:t>
+          <w:lang w:val="en-US"/>
+        </w:rPr>
+        <w:t>Descargar</w:t>
+      </w:r>
+      <w:proofErr w:type="spellEnd"/>
+      <w:r>
+        <w:rPr>
+          <w:b/>
+          <w:lang w:val="en-US"/>
+        </w:rPr>
+        <w:t xml:space="preserve"> JDK (Java Development Kit)</w:t>
+      </w:r>
+    </w:p>
+    <w:p>
+      <w:pPr>
+        <w:pStyle w:val="Prrafodelista"/>
+        <w:rPr>
+          <w:lang w:val="es-ES"/>
+        </w:rPr>
+      </w:pPr>
+      <w:r>
+        <w:rPr>
+          <w:lang w:val="es-ES"/>
+        </w:rPr>
+        <w:t xml:space="preserve">Es importante recordar la ruta donde se instala. </w:t>
+      </w:r>
+    </w:p>
+    <w:p>
+      <w:pPr>
+        <w:pStyle w:val="Prrafodelista"/>
+      </w:pPr>
+      <w:r>
+        <w:rPr>
+          <w:lang w:val="es-ES"/>
+        </w:rPr>
+        <w:t>En general: C:</w:t>
+      </w:r>
+      <w:r>
+        <w:t>\</w:t>
       </w:r>
       <w:proofErr w:type="spellStart"/>
       <w:r>
-        <w:rPr>
-          <w:b/>
-          <w:lang w:val="es-ES"/>
-        </w:rPr>
-        <w:t>Development</w:t>
+        <w:t>Program</w:t>
       </w:r>
       <w:proofErr w:type="spellEnd"/>
       <w:r>
-        <w:rPr>
-          <w:b/>
-          <w:lang w:val="es-ES"/>
-        </w:rPr>
-        <w:t xml:space="preserve"> Kit)</w:t>
-      </w:r>
-    </w:p>
-    <w:p>
-      <w:pPr>
-        <w:pStyle w:val="Prrafodelista"/>
-        <w:rPr>
-          <w:lang w:val="es-ES"/>
-        </w:rPr>
-      </w:pPr>
-      <w:r>
-        <w:rPr>
-          <w:lang w:val="es-ES"/>
-        </w:rPr>
-        <w:t xml:space="preserve">Es importante recordar la ruta donde se instala. </w:t>
-      </w:r>
-    </w:p>
-    <w:p>
-      <w:pPr>
-        <w:pStyle w:val="Prrafodelista"/>
-      </w:pPr>
-      <w:r>
-        <w:rPr>
-          <w:lang w:val="es-ES"/>
-        </w:rPr>
-        <w:t>En general: C:</w:t>
-      </w:r>
-      <w:r>
-        <w:t>\</w:t>
-      </w:r>
-      <w:proofErr w:type="spellStart"/>
-      <w:r>
-        <w:t>Program</w:t>
-      </w:r>
-      <w:proofErr w:type="spellEnd"/>
-      <w:r>
         <w:t xml:space="preserve"> Files\Java\jre1.8.0_201</w:t>
       </w:r>
     </w:p>
@@ -979,7 +1145,7 @@
       <w:r>
         <w:t xml:space="preserve">Link: </w:t>
       </w:r>
-      <w:hyperlink r:id="rId10" w:history="1">
+      <w:hyperlink r:id="rId12" w:history="1">
         <w:r>
           <w:rPr>
             <w:rStyle w:val="Hipervnculo"/>
@@ -999,6 +1165,83 @@
     <w:p>
       <w:pPr>
         <w:pStyle w:val="Prrafodelista"/>
+        <w:numPr>
+          <w:ilvl w:val="0"/>
+          <w:numId w:val="1"/>
+        </w:numPr>
+        <w:rPr>
+          <w:b/>
+          <w:lang w:val="es-ES"/>
+        </w:rPr>
+      </w:pPr>
+      <w:r>
+        <w:rPr>
+          <w:b/>
+          <w:lang w:val="es-ES"/>
+        </w:rPr>
+        <w:t xml:space="preserve">Descargar </w:t>
+      </w:r>
+      <w:proofErr w:type="spellStart"/>
+      <w:r>
+        <w:rPr>
+          <w:b/>
+          <w:lang w:val="es-ES"/>
+        </w:rPr>
+        <w:t>git</w:t>
+      </w:r>
+      <w:proofErr w:type="spellEnd"/>
+      <w:r>
+        <w:rPr>
+          <w:b/>
+          <w:lang w:val="es-ES"/>
+        </w:rPr>
+        <w:t xml:space="preserve"> </w:t>
+      </w:r>
+      <w:proofErr w:type="spellStart"/>
+      <w:r>
+        <w:rPr>
+          <w:b/>
+          <w:lang w:val="es-ES"/>
+        </w:rPr>
+        <w:t>bash</w:t>
+      </w:r>
+      <w:proofErr w:type="spellEnd"/>
+    </w:p>
+    <w:p>
+      <w:pPr>
+        <w:pStyle w:val="Prrafodelista"/>
+        <w:rPr>
+          <w:lang w:val="es-ES"/>
+        </w:rPr>
+      </w:pPr>
+      <w:r>
+        <w:rPr>
+          <w:lang w:val="es-ES"/>
+        </w:rPr>
+        <w:t xml:space="preserve">Link: </w:t>
+      </w:r>
+      <w:hyperlink r:id="rId13" w:history="1">
+        <w:r>
+          <w:rPr>
+            <w:rStyle w:val="Hipervnculo"/>
+          </w:rPr>
+          <w:t>https://gitforwindows.org/</w:t>
+        </w:r>
+      </w:hyperlink>
+      <w:bookmarkStart w:id="0" w:name="_GoBack"/>
+      <w:bookmarkEnd w:id="0"/>
+    </w:p>
+    <w:p>
+      <w:pPr>
+        <w:pStyle w:val="Prrafodelista"/>
+        <w:rPr>
+          <w:lang w:val="es-ES"/>
+        </w:rPr>
+      </w:pPr>
+    </w:p>
+    <w:p>
+      <w:pPr>
+        <w:pStyle w:val="Prrafodelista"/>
         <w:rPr>
           <w:lang w:val="es-ES"/>
         </w:rPr>
@@ -1040,7 +1283,7 @@
           <w:lang w:val="es-ES"/>
         </w:rPr>
       </w:pPr>
-      <w:hyperlink r:id="rId11" w:history="1">
+      <w:hyperlink r:id="rId14" w:history="1">
         <w:proofErr w:type="spellStart"/>
         <w:r>
           <w:rPr>
@@ -1064,6 +1307,12 @@
         </w:r>
         <w:proofErr w:type="spellEnd"/>
       </w:hyperlink>
+      <w:r>
+        <w:rPr>
+          <w:rStyle w:val="Hipervnculo"/>
+        </w:rPr>
+        <w:t xml:space="preserve"> </w:t>
+      </w:r>
     </w:p>
     <w:p>
       <w:pPr>
@@ -1076,33 +1325,83 @@
           <w:rStyle w:val="Hipervnculo"/>
           <w:color w:val="auto"/>
           <w:u w:val="none"/>
-          <w:lang w:val="es-ES"/>
-        </w:rPr>
-      </w:pPr>
-      <w:hyperlink r:id="rId12" w:history="1">
-        <w:proofErr w:type="spellStart"/>
+          <w:lang w:val="en-US"/>
+        </w:rPr>
+      </w:pPr>
+      <w:hyperlink r:id="rId15" w:history="1">
         <w:r>
           <w:rPr>
             <w:rStyle w:val="Hipervnculo"/>
+            <w:lang w:val="en-US"/>
           </w:rPr>
-          <w:t>Assets</w:t>
+          <w:t>Assets Store Unity</w:t>
         </w:r>
-        <w:proofErr w:type="spellEnd"/>
-        <w:r>
-          <w:rPr>
-            <w:rStyle w:val="Hipervnculo"/>
-          </w:rPr>
-          <w:t xml:space="preserve"> Store </w:t>
-        </w:r>
-        <w:proofErr w:type="spellStart"/>
-        <w:r>
-          <w:rPr>
-            <w:rStyle w:val="Hipervnculo"/>
-          </w:rPr>
-          <w:t>Unity</w:t>
-        </w:r>
-        <w:proofErr w:type="spellEnd"/>
       </w:hyperlink>
+      <w:r>
+        <w:rPr>
+          <w:rStyle w:val="Hipervnculo"/>
+          <w:lang w:val="en-US"/>
+        </w:rPr>
+        <w:t xml:space="preserve"> </w:t>
+      </w:r>
+      <w:r>
+        <w:rPr>
+          <w:rStyle w:val="Hipervnculo"/>
+          <w:color w:val="auto"/>
+          <w:u w:val="none"/>
+          <w:lang w:val="en-US"/>
+        </w:rPr>
+        <w:t xml:space="preserve">: </w:t>
+      </w:r>
+      <w:proofErr w:type="spellStart"/>
+      <w:r>
+        <w:rPr>
+          <w:rStyle w:val="Hipervnculo"/>
+          <w:color w:val="auto"/>
+          <w:u w:val="none"/>
+          <w:lang w:val="en-US"/>
+        </w:rPr>
+        <w:t>Descarga</w:t>
+      </w:r>
+      <w:proofErr w:type="spellEnd"/>
+      <w:r>
+        <w:rPr>
+          <w:rStyle w:val="Hipervnculo"/>
+          <w:color w:val="auto"/>
+          <w:u w:val="none"/>
+          <w:lang w:val="en-US"/>
+        </w:rPr>
+        <w:t xml:space="preserve"> d</w:t>
+      </w:r>
+      <w:r>
+        <w:rPr>
+          <w:rStyle w:val="Hipervnculo"/>
+          <w:color w:val="auto"/>
+          <w:u w:val="none"/>
+          <w:lang w:val="en-US"/>
+        </w:rPr>
+        <w:t xml:space="preserve">e </w:t>
+      </w:r>
+      <w:proofErr w:type="spellStart"/>
+      <w:r>
+        <w:rPr>
+          <w:rStyle w:val="Hipervnculo"/>
+          <w:color w:val="auto"/>
+          <w:u w:val="none"/>
+          <w:lang w:val="en-US"/>
+        </w:rPr>
+        <w:t>Objetos</w:t>
+      </w:r>
+      <w:proofErr w:type="spellEnd"/>
+      <w:r>
+        <w:rPr>
+          <w:rStyle w:val="Hipervnculo"/>
+          <w:color w:val="auto"/>
+          <w:u w:val="none"/>
+          <w:lang w:val="en-US"/>
+        </w:rPr>
+        <w:t xml:space="preserve"> 3D</w:t>
+      </w:r>
     </w:p>
     <w:p>
       <w:pPr>
@@ -1112,13 +1411,14 @@
           <w:numId w:val="2"/>
         </w:numPr>
         <w:rPr>
-          <w:lang w:val="es-ES"/>
-        </w:rPr>
-      </w:pPr>
-      <w:hyperlink r:id="rId13" w:history="1">
+          <w:lang w:val="en-US"/>
+        </w:rPr>
+      </w:pPr>
+      <w:hyperlink r:id="rId16" w:history="1">
         <w:r>
           <w:rPr>
             <w:rStyle w:val="Hipervnculo"/>
+            <w:lang w:val="en-US"/>
           </w:rPr>
           <w:t>http://www.javierlosadasanchez.com/como-desarrollar-apps-con-vuforia-y-unity/</w:t>
         </w:r>
@@ -1144,7 +1444,7 @@
           <w:lang w:val="es-ES"/>
         </w:rPr>
       </w:pPr>
-      <w:hyperlink r:id="rId14" w:history="1">
+      <w:hyperlink r:id="rId17" w:history="1">
         <w:r>
           <w:rPr>
             <w:rStyle w:val="Hipervnculo"/>
@@ -1171,10 +1471,7 @@
     <w:p>
       <w:pPr>
         <w:pStyle w:val="Prrafodelista"/>
-        <w:numPr>
-          <w:ilvl w:val="0"/>
-          <w:numId w:val="2"/>
-        </w:numPr>
+        <w:ind w:left="1080"/>
         <w:rPr>
           <w:lang w:val="es-ES"/>
         </w:rPr>
@@ -1200,7 +1497,7 @@
 </file>
 
 <file path=word/numbering.xml><?xml version="1.0" encoding="utf-8"?>
-<w:numbering xmlns:wpc="http://schemas.microsoft.com/office/word/2010/wordprocessingCanvas" xmlns:cx="http://schemas.microsoft.com/office/drawing/2014/chartex" xmlns:cx1="http://schemas.microsoft.com/office/drawing/2015/9/8/chartex" xmlns:mc="http://schemas.openxmlformats.org/markup-compatibility/2006" xmlns:o="urn:schemas-microsoft-com:office:office" xmlns:r="http://schemas.openxmlformats.org/officeDocument/2006/relationships" xmlns:m="http://schemas.openxmlformats.org/officeDocument/2006/math" xmlns:v="urn:schemas-microsoft-com:vml" xmlns:wp14="http://schemas.microsoft.com/office/word/2010/wordprocessingDrawing" xmlns:wp="http://schemas.openxmlformats.org/drawingml/2006/wordprocessingDrawing" xmlns:w10="urn:schemas-microsoft-com:office:word" xmlns:w="http://schemas.openxmlformats.org/wordprocessingml/2006/main" xmlns:w14="http://schemas.microsoft.com/office/word/2010/wordml" xmlns:w15="http://schemas.microsoft.com/office/word/2012/wordml" xmlns:w16se="http://schemas.microsoft.com/office/word/2015/wordml/symex" xmlns:wpg="http://schemas.microsoft.com/office/word/2010/wordprocessingGroup" xmlns:wpi="http://schemas.microsoft.com/office/word/2010/wordprocessingInk" xmlns:wne="http://schemas.microsoft.com/office/word/2006/wordml" xmlns:wps="http://schemas.microsoft.com/office/word/2010/wordprocessingShape" mc:Ignorable="w14 w15 w16se wp14">
+<w:numbering xmlns:wpc="http://schemas.microsoft.com/office/word/2010/wordprocessingCanvas" xmlns:cx="http://schemas.microsoft.com/office/drawing/2014/chartex" xmlns:cx1="http://schemas.microsoft.com/office/drawing/2015/9/8/chartex" xmlns:cx2="http://schemas.microsoft.com/office/drawing/2015/10/21/chartex" xmlns:cx3="http://schemas.microsoft.com/office/drawing/2016/5/9/chartex" xmlns:cx4="http://schemas.microsoft.com/office/drawing/2016/5/10/chartex" xmlns:cx5="http://schemas.microsoft.com/office/drawing/2016/5/11/chartex" xmlns:cx6="http://schemas.microsoft.com/office/drawing/2016/5/12/chartex" xmlns:cx7="http://schemas.microsoft.com/office/drawing/2016/5/13/chartex" xmlns:cx8="http://schemas.microsoft.com/office/drawing/2016/5/14/chartex" xmlns:mc="http://schemas.openxmlformats.org/markup-compatibility/2006" xmlns:aink="http://schemas.microsoft.com/office/drawing/2016/ink" xmlns:am3d="http://schemas.microsoft.com/office/drawing/2017/model3d" xmlns:o="urn:schemas-microsoft-com:office:office" xmlns:r="http://schemas.openxmlformats.org/officeDocument/2006/relationships" xmlns:m="http://schemas.openxmlformats.org/officeDocument/2006/math" xmlns:v="urn:schemas-microsoft-com:vml" xmlns:wp14="http://schemas.microsoft.com/office/word/2010/wordprocessingDrawing" xmlns:wp="http://schemas.openxmlformats.org/drawingml/2006/wordprocessingDrawing" xmlns:w10="urn:schemas-microsoft-com:office:word" xmlns:w="http://schemas.openxmlformats.org/wordprocessingml/2006/main" xmlns:w14="http://schemas.microsoft.com/office/word/2010/wordml" xmlns:w15="http://schemas.microsoft.com/office/word/2012/wordml" xmlns:w16cid="http://schemas.microsoft.com/office/word/2016/wordml/cid" xmlns:w16se="http://schemas.microsoft.com/office/word/2015/wordml/symex" xmlns:wpg="http://schemas.microsoft.com/office/word/2010/wordprocessingGroup" xmlns:wpi="http://schemas.microsoft.com/office/word/2010/wordprocessingInk" xmlns:wne="http://schemas.microsoft.com/office/word/2006/wordml" xmlns:wps="http://schemas.microsoft.com/office/word/2010/wordprocessingShape" mc:Ignorable="w14 w15 w16se w16cid wp14">
   <w:abstractNum w:abstractNumId="0" w15:restartNumberingAfterBreak="0">
     <w:nsid w:val="010C47BE"/>
     <w:multiLevelType w:val="hybridMultilevel"/>
@@ -1515,6 +1812,120 @@
     </w:lvl>
   </w:abstractNum>
   <w:abstractNum w:abstractNumId="3" w15:restartNumberingAfterBreak="0">
+    <w:nsid w:val="73611230"/>
+    <w:multiLevelType w:val="hybridMultilevel"/>
+    <w:tmpl w:val="27D694A0"/>
+    <w:lvl w:ilvl="0" w:tplc="B7F02544">
+      <w:numFmt w:val="bullet"/>
+      <w:lvlText w:val=""/>
+      <w:lvlJc w:val="left"/>
+      <w:pPr>
+        <w:ind w:left="1080" w:hanging="360"/>
+      </w:pPr>
+      <w:rPr>
+        <w:rFonts w:ascii="Symbol" w:eastAsiaTheme="minorHAnsi" w:hAnsi="Symbol" w:cstheme="minorBidi" w:hint="default"/>
+        <w:color w:val="auto"/>
+        <w:u w:val="none"/>
+      </w:rPr>
+    </w:lvl>
+    <w:lvl w:ilvl="1" w:tplc="2C0A0003" w:tentative="1">
+      <w:start w:val="1"/>
+      <w:numFmt w:val="bullet"/>
+      <w:lvlText w:val="o"/>
+      <w:lvlJc w:val="left"/>
+      <w:pPr>
+        <w:ind w:left="1800" w:hanging="360"/>
+      </w:pPr>
+      <w:rPr>
+        <w:rFonts w:ascii="Courier New" w:hAnsi="Courier New" w:cs="Courier New" w:hint="default"/>
+      </w:rPr>
+    </w:lvl>
+    <w:lvl w:ilvl="2" w:tplc="2C0A0005" w:tentative="1">
+      <w:start w:val="1"/>
+      <w:numFmt w:val="bullet"/>
+      <w:lvlText w:val=""/>
+      <w:lvlJc w:val="left"/>
+      <w:pPr>
+        <w:ind w:left="2520" w:hanging="360"/>
+      </w:pPr>
+      <w:rPr>
+        <w:rFonts w:ascii="Wingdings" w:hAnsi="Wingdings" w:hint="default"/>
+      </w:rPr>
+    </w:lvl>
+    <w:lvl w:ilvl="3" w:tplc="2C0A0001" w:tentative="1">
+      <w:start w:val="1"/>
+      <w:numFmt w:val="bullet"/>
+      <w:lvlText w:val=""/>
+      <w:lvlJc w:val="left"/>
+      <w:pPr>
+        <w:ind w:left="3240" w:hanging="360"/>
+      </w:pPr>
+      <w:rPr>
+        <w:rFonts w:ascii="Symbol" w:hAnsi="Symbol" w:hint="default"/>
+      </w:rPr>
+    </w:lvl>
+    <w:lvl w:ilvl="4" w:tplc="2C0A0003" w:tentative="1">
+      <w:start w:val="1"/>
+      <w:numFmt w:val="bullet"/>
+      <w:lvlText w:val="o"/>
+      <w:lvlJc w:val="left"/>
+      <w:pPr>
+        <w:ind w:left="3960" w:hanging="360"/>
+      </w:pPr>
+      <w:rPr>
+        <w:rFonts w:ascii="Courier New" w:hAnsi="Courier New" w:cs="Courier New" w:hint="default"/>
+      </w:rPr>
+    </w:lvl>
+    <w:lvl w:ilvl="5" w:tplc="2C0A0005" w:tentative="1">
+      <w:start w:val="1"/>
+      <w:numFmt w:val="bullet"/>
+      <w:lvlText w:val=""/>
+      <w:lvlJc w:val="left"/>
+      <w:pPr>
+        <w:ind w:left="4680" w:hanging="360"/>
+      </w:pPr>
+      <w:rPr>
+        <w:rFonts w:ascii="Wingdings" w:hAnsi="Wingdings" w:hint="default"/>
+      </w:rPr>
+    </w:lvl>
+    <w:lvl w:ilvl="6" w:tplc="2C0A0001" w:tentative="1">
+      <w:start w:val="1"/>
+      <w:numFmt w:val="bullet"/>
+      <w:lvlText w:val=""/>
+      <w:lvlJc w:val="left"/>
+      <w:pPr>
+        <w:ind w:left="5400" w:hanging="360"/>
+      </w:pPr>
+      <w:rPr>
+        <w:rFonts w:ascii="Symbol" w:hAnsi="Symbol" w:hint="default"/>
+      </w:rPr>
+    </w:lvl>
+    <w:lvl w:ilvl="7" w:tplc="2C0A0003" w:tentative="1">
+      <w:start w:val="1"/>
+      <w:numFmt w:val="bullet"/>
+      <w:lvlText w:val="o"/>
+      <w:lvlJc w:val="left"/>
+      <w:pPr>
+        <w:ind w:left="6120" w:hanging="360"/>
+      </w:pPr>
+      <w:rPr>
+        <w:rFonts w:ascii="Courier New" w:hAnsi="Courier New" w:cs="Courier New" w:hint="default"/>
+      </w:rPr>
+    </w:lvl>
+    <w:lvl w:ilvl="8" w:tplc="2C0A0005" w:tentative="1">
+      <w:start w:val="1"/>
+      <w:numFmt w:val="bullet"/>
+      <w:lvlText w:val=""/>
+      <w:lvlJc w:val="left"/>
+      <w:pPr>
+        <w:ind w:left="6840" w:hanging="360"/>
+      </w:pPr>
+      <w:rPr>
+        <w:rFonts w:ascii="Wingdings" w:hAnsi="Wingdings" w:hint="default"/>
+      </w:rPr>
+    </w:lvl>
+  </w:abstractNum>
+  <w:abstractNum w:abstractNumId="4" w15:restartNumberingAfterBreak="0">
     <w:nsid w:val="7D283ADA"/>
     <w:multiLevelType w:val="hybridMultilevel"/>
     <w:tmpl w:val="7EB8BCB6"/>
@@ -1633,16 +2044,19 @@
     <w:abstractNumId w:val="1"/>
   </w:num>
   <w:num w:numId="3">
-    <w:abstractNumId w:val="3"/>
+    <w:abstractNumId w:val="4"/>
   </w:num>
   <w:num w:numId="4">
     <w:abstractNumId w:val="0"/>
+  </w:num>
+  <w:num w:numId="5">
+    <w:abstractNumId w:val="3"/>
   </w:num>
 </w:numbering>
 </file>
 
 <file path=word/styles.xml><?xml version="1.0" encoding="utf-8"?>
-<w:styles xmlns:mc="http://schemas.openxmlformats.org/markup-compatibility/2006" xmlns:r="http://schemas.openxmlformats.org/officeDocument/2006/relationships" xmlns:w="http://schemas.openxmlformats.org/wordprocessingml/2006/main" xmlns:w14="http://schemas.microsoft.com/office/word/2010/wordml" xmlns:w15="http://schemas.microsoft.com/office/word/2012/wordml" xmlns:w16se="http://schemas.microsoft.com/office/word/2015/wordml/symex" mc:Ignorable="w14 w15 w16se">
+<w:styles xmlns:mc="http://schemas.openxmlformats.org/markup-compatibility/2006" xmlns:r="http://schemas.openxmlformats.org/officeDocument/2006/relationships" xmlns:w="http://schemas.openxmlformats.org/wordprocessingml/2006/main" xmlns:w14="http://schemas.microsoft.com/office/word/2010/wordml" xmlns:w15="http://schemas.microsoft.com/office/word/2012/wordml" xmlns:w16cid="http://schemas.microsoft.com/office/word/2016/wordml/cid" xmlns:w16se="http://schemas.microsoft.com/office/word/2015/wordml/symex" mc:Ignorable="w14 w15 w16se w16cid">
   <w:docDefaults>
     <w:rPrDefault>
       <w:rPr>
@@ -1658,7 +2072,7 @@
       </w:pPr>
     </w:pPrDefault>
   </w:docDefaults>
-  <w:latentStyles w:defLockedState="0" w:defUIPriority="99" w:defSemiHidden="0" w:defUnhideWhenUsed="0" w:defQFormat="0" w:count="371">
+  <w:latentStyles w:defLockedState="0" w:defUIPriority="99" w:defSemiHidden="0" w:defUnhideWhenUsed="0" w:defQFormat="0" w:count="375">
     <w:lsdException w:name="Normal" w:uiPriority="0" w:qFormat="1"/>
     <w:lsdException w:name="heading 1" w:uiPriority="9" w:qFormat="1"/>
     <w:lsdException w:name="heading 2" w:semiHidden="1" w:uiPriority="9" w:unhideWhenUsed="1" w:qFormat="1"/>
@@ -2030,6 +2444,10 @@
     <w:lsdException w:name="List Table 5 Dark Accent 6" w:uiPriority="50"/>
     <w:lsdException w:name="List Table 6 Colorful Accent 6" w:uiPriority="51"/>
     <w:lsdException w:name="List Table 7 Colorful Accent 6" w:uiPriority="52"/>
+    <w:lsdException w:name="Mention" w:semiHidden="1" w:unhideWhenUsed="1"/>
+    <w:lsdException w:name="Smart Hyperlink" w:semiHidden="1" w:unhideWhenUsed="1"/>
+    <w:lsdException w:name="Hashtag" w:semiHidden="1" w:unhideWhenUsed="1"/>
+    <w:lsdException w:name="Unresolved Mention" w:semiHidden="1" w:unhideWhenUsed="1"/>
   </w:latentStyles>
   <w:style w:type="paragraph" w:default="1" w:styleId="Normal">
     <w:name w:val="Normal"/>
@@ -2094,6 +2512,18 @@
     <w:rPr>
       <w:color w:val="954F72" w:themeColor="followedHyperlink"/>
       <w:u w:val="single"/>
+    </w:rPr>
+  </w:style>
+  <w:style w:type="character" w:styleId="Mencinsinresolver">
+    <w:name w:val="Unresolved Mention"/>
+    <w:basedOn w:val="Fuentedeprrafopredeter"/>
+    <w:uiPriority w:val="99"/>
+    <w:semiHidden/>
+    <w:unhideWhenUsed/>
+    <w:rsid w:val="005F6FBA"/>
+    <w:rPr>
+      <w:color w:val="605E5C"/>
+      <w:shd w:val="clear" w:color="auto" w:fill="E1DFDD"/>
     </w:rPr>
   </w:style>
 </w:styles>

</xml_diff>